<commit_message>
1. cast C# frameworkov
</commit_message>
<xml_diff>
--- a/unit testing tools.docx
+++ b/unit testing tools.docx
@@ -264,8 +264,6 @@
         </w:rPr>
         <w:t>Statistics per test to create performance base line</w:t>
       </w:r>
-      <w:bookmarkStart w:id="0" w:name="_GoBack"/>
-      <w:bookmarkEnd w:id="0"/>
     </w:p>
     <w:p>
       <w:pPr>
@@ -570,6 +568,7 @@
         </w:rPr>
         <w:br/>
       </w:r>
+      <w:bookmarkStart w:id="0" w:name="_GoBack"/>
       <w:r>
         <w:rPr>
           <w:rFonts w:ascii="Times New Roman" w:eastAsia="Times New Roman" w:hAnsi="Times New Roman" w:cs="Times New Roman"/>
@@ -580,6 +579,7 @@
         <w:t>http://stackoverflow.com/questions/3678783/mbunit-vs-nunit</w:t>
       </w:r>
     </w:p>
+    <w:bookmarkEnd w:id="0"/>
     <w:p>
       <w:pPr>
         <w:pStyle w:val="Normlnywebov"/>
@@ -604,6 +604,11 @@
       <w:r>
         <w:t>Even though NUnit now includes the most popular MbUnit advanced features, MbUnit is still more feature-rich, for example:</w:t>
       </w:r>
+    </w:p>
+    <w:p>
+      <w:pPr>
+        <w:pStyle w:val="Normlnywebov"/>
+      </w:pPr>
     </w:p>
     <w:p>
       <w:pPr>
@@ -750,6 +755,20 @@
         <w:spacing w:before="100" w:beforeAutospacing="1" w:after="100" w:afterAutospacing="1" w:line="240" w:lineRule="auto"/>
         <w:rPr>
           <w:rFonts w:ascii="Times New Roman" w:eastAsia="Times New Roman" w:hAnsi="Times New Roman" w:cs="Times New Roman"/>
+          <w:sz w:val="24"/>
+          <w:szCs w:val="24"/>
+          <w:lang w:eastAsia="sk-SK"/>
+        </w:rPr>
+      </w:pPr>
+      <w:r>
+        <w:t>Gallio/MbUnit has still many features which do not exist in NUnit yet or in any other testing framework AFAIK: contract verifiers, combinatorial data tests, xml and serialization assertions, structural equality comparer, custom behaviors, etc.</w:t>
+      </w:r>
+    </w:p>
+    <w:p>
+      <w:pPr>
+        <w:spacing w:before="100" w:beforeAutospacing="1" w:after="100" w:afterAutospacing="1" w:line="240" w:lineRule="auto"/>
+        <w:rPr>
+          <w:rFonts w:ascii="Times New Roman" w:eastAsia="Times New Roman" w:hAnsi="Times New Roman" w:cs="Times New Roman"/>
           <w:b/>
           <w:sz w:val="44"/>
           <w:szCs w:val="24"/>
@@ -965,6 +984,7 @@
           <w:szCs w:val="24"/>
           <w:lang w:eastAsia="sk-SK"/>
         </w:rPr>
+        <w:lastRenderedPageBreak/>
         <w:t>No need of C#, Java or any other development language to test your BI Solution. Your tests are written in xml by the means of a useful and intuitive syntax.</w:t>
       </w:r>
     </w:p>
@@ -1010,7 +1030,6 @@
           <w:szCs w:val="24"/>
           <w:lang w:eastAsia="sk-SK"/>
         </w:rPr>
-        <w:lastRenderedPageBreak/>
         <w:t xml:space="preserve">NBi helps you to create tests targeting your databases, cubes, etls and reports with a </w:t>
       </w:r>
       <w:r>
@@ -1351,7 +1370,6 @@
         <w:rPr>
           <w:rStyle w:val="Siln"/>
         </w:rPr>
-        <w:lastRenderedPageBreak/>
         <w:t>Pex automatically generates test suites with high code coverage.</w:t>
       </w:r>
       <w:r>
@@ -1527,6 +1545,7 @@
           <w:u w:val="single"/>
           <w:lang w:eastAsia="sk-SK"/>
         </w:rPr>
+        <w:lastRenderedPageBreak/>
         <w:t>Specflow</w:t>
       </w:r>
     </w:p>
@@ -1543,7 +1562,6 @@
         <w:pStyle w:val="Normlnywebov"/>
       </w:pPr>
       <w:r>
-        <w:lastRenderedPageBreak/>
         <w:t xml:space="preserve">SpecFlow allows .NET development teams to define, manage and execute automated acceptance tests as business readable specifications. It is based on </w:t>
       </w:r>
       <w:hyperlink r:id="rId30" w:history="1">
@@ -2014,6 +2032,7 @@
           <w:szCs w:val="24"/>
           <w:lang w:eastAsia="sk-SK"/>
         </w:rPr>
+        <w:lastRenderedPageBreak/>
         <w:t>Specter uses Boo meta-programming features and therefore allows very readable specifications to be written.</w:t>
       </w:r>
     </w:p>
@@ -2049,7 +2068,6 @@
         <w:spacing w:before="100" w:beforeAutospacing="1" w:after="100" w:afterAutospacing="1" w:line="240" w:lineRule="auto"/>
       </w:pPr>
       <w:r>
-        <w:lastRenderedPageBreak/>
         <w:t xml:space="preserve">Readable specification code </w:t>
       </w:r>
       <w:hyperlink r:id="rId38" w:history="1">
@@ -2305,7 +2323,6 @@
         <w:pStyle w:val="Nadpis3"/>
       </w:pPr>
       <w:r>
-        <w:lastRenderedPageBreak/>
         <w:t>TPT - Time Partition Testing Tool</w:t>
       </w:r>
     </w:p>
@@ -4103,6 +4120,18 @@
       <w:szCs w:val="24"/>
     </w:rPr>
   </w:style>
+  <w:style w:type="character" w:styleId="PouitHypertextovPrepojenie">
+    <w:name w:val="FollowedHyperlink"/>
+    <w:basedOn w:val="Predvolenpsmoodseku"/>
+    <w:uiPriority w:val="99"/>
+    <w:semiHidden/>
+    <w:unhideWhenUsed/>
+    <w:rsid w:val="00F31299"/>
+    <w:rPr>
+      <w:color w:val="954F72" w:themeColor="followedHyperlink"/>
+      <w:u w:val="single"/>
+    </w:rPr>
+  </w:style>
 </w:styles>
 </file>
 

</xml_diff>

<commit_message>
vlastnosti unit testov, 2. cast C# frameworkov
</commit_message>
<xml_diff>
--- a/unit testing tools.docx
+++ b/unit testing tools.docx
@@ -568,7 +568,6 @@
         </w:rPr>
         <w:br/>
       </w:r>
-      <w:bookmarkStart w:id="0" w:name="_GoBack"/>
       <w:r>
         <w:rPr>
           <w:rFonts w:ascii="Times New Roman" w:eastAsia="Times New Roman" w:hAnsi="Times New Roman" w:cs="Times New Roman"/>
@@ -579,7 +578,6 @@
         <w:t>http://stackoverflow.com/questions/3678783/mbunit-vs-nunit</w:t>
       </w:r>
     </w:p>
-    <w:bookmarkEnd w:id="0"/>
     <w:p>
       <w:pPr>
         <w:pStyle w:val="Normlnywebov"/>
@@ -1153,6 +1151,48 @@
           <w:sz w:val="40"/>
         </w:rPr>
       </w:pPr>
+      <w:hyperlink r:id="rId17" w:history="1">
+        <w:r>
+          <w:rPr>
+            <w:rStyle w:val="Hypertextovprepojenie"/>
+            <w:sz w:val="40"/>
+          </w:rPr>
+          <w:t>http://fr.slideshare.net/CdricCharlier1</w:t>
+        </w:r>
+      </w:hyperlink>
+    </w:p>
+    <w:p>
+      <w:pPr>
+        <w:pStyle w:val="Normlnywebov"/>
+        <w:rPr>
+          <w:sz w:val="40"/>
+        </w:rPr>
+      </w:pPr>
+      <w:hyperlink r:id="rId18" w:history="1">
+        <w:r>
+          <w:rPr>
+            <w:rStyle w:val="Hypertextovprepojenie"/>
+            <w:sz w:val="40"/>
+          </w:rPr>
+          <w:t>https://github.com/Seddryck/NBi</w:t>
+        </w:r>
+      </w:hyperlink>
+    </w:p>
+    <w:p>
+      <w:pPr>
+        <w:pStyle w:val="Normlnywebov"/>
+        <w:rPr>
+          <w:sz w:val="40"/>
+        </w:rPr>
+      </w:pPr>
+      <w:r>
+        <w:rPr>
+          <w:sz w:val="40"/>
+        </w:rPr>
+        <w:t>https://seddryck.wordpress.com/category/quality/testing/nbi/</w:t>
+      </w:r>
+      <w:bookmarkStart w:id="0" w:name="_GoBack"/>
+      <w:bookmarkEnd w:id="0"/>
     </w:p>
     <w:p>
       <w:pPr>
@@ -1176,7 +1216,7 @@
       <w:pPr>
         <w:pStyle w:val="Normlnywebov"/>
       </w:pPr>
-      <w:hyperlink r:id="rId17" w:history="1">
+      <w:hyperlink r:id="rId19" w:history="1">
         <w:r>
           <w:rPr>
             <w:rStyle w:val="Hypertextovprepojenie"/>
@@ -1206,7 +1246,7 @@
       <w:r>
         <w:t xml:space="preserve">In order to test an application under NUnit, you write test code that is specially annotated using custom </w:t>
       </w:r>
-      <w:hyperlink r:id="rId18" w:history="1">
+      <w:hyperlink r:id="rId20" w:history="1">
         <w:r>
           <w:rPr>
             <w:rStyle w:val="Hypertextovprepojenie"/>
@@ -1217,7 +1257,7 @@
       <w:r>
         <w:t xml:space="preserve">. Your test code contains </w:t>
       </w:r>
-      <w:hyperlink r:id="rId19" w:history="1">
+      <w:hyperlink r:id="rId21" w:history="1">
         <w:r>
           <w:rPr>
             <w:rStyle w:val="Hypertextovprepojenie"/>
@@ -1236,7 +1276,7 @@
       <w:r>
         <w:t xml:space="preserve">If your application stores settings in </w:t>
       </w:r>
-      <w:hyperlink r:id="rId20" w:history="1">
+      <w:hyperlink r:id="rId22" w:history="1">
         <w:r>
           <w:rPr>
             <w:rStyle w:val="Hypertextovprepojenie"/>
@@ -1255,7 +1295,7 @@
       <w:r>
         <w:t xml:space="preserve">In addition to running tests in a single assembly, NUnit provides support for tests organized as </w:t>
       </w:r>
-      <w:hyperlink r:id="rId21" w:history="1">
+      <w:hyperlink r:id="rId23" w:history="1">
         <w:r>
           <w:rPr>
             <w:rStyle w:val="Hypertextovprepojenie"/>
@@ -1266,7 +1306,7 @@
       <w:r>
         <w:t xml:space="preserve"> and for creating and running tests as </w:t>
       </w:r>
-      <w:hyperlink r:id="rId22" w:history="1">
+      <w:hyperlink r:id="rId24" w:history="1">
         <w:r>
           <w:rPr>
             <w:rStyle w:val="Hypertextovprepojenie"/>
@@ -1283,9 +1323,10 @@
         <w:pStyle w:val="Normlnywebov"/>
       </w:pPr>
       <w:r>
+        <w:lastRenderedPageBreak/>
         <w:t xml:space="preserve">For those using NUnit on a Windows system with Visual Studio installed, </w:t>
       </w:r>
-      <w:hyperlink r:id="rId23" w:history="1">
+      <w:hyperlink r:id="rId25" w:history="1">
         <w:r>
           <w:rPr>
             <w:rStyle w:val="Hypertextovprepojenie"/>
@@ -1301,7 +1342,7 @@
       <w:pPr>
         <w:pStyle w:val="Normlnywebov"/>
       </w:pPr>
-      <w:hyperlink r:id="rId24" w:history="1">
+      <w:hyperlink r:id="rId26" w:history="1">
         <w:r>
           <w:rPr>
             <w:rStyle w:val="Hypertextovprepojenie"/>
@@ -1314,7 +1355,7 @@
       <w:pPr>
         <w:pStyle w:val="Normlnywebov"/>
       </w:pPr>
-      <w:hyperlink r:id="rId25" w:history="1">
+      <w:hyperlink r:id="rId27" w:history="1">
         <w:r>
           <w:rPr>
             <w:rStyle w:val="Hypertextovprepojenie"/>
@@ -1327,7 +1368,7 @@
       <w:pPr>
         <w:pStyle w:val="Normlnywebov"/>
       </w:pPr>
-      <w:hyperlink r:id="rId26" w:history="1">
+      <w:hyperlink r:id="rId28" w:history="1">
         <w:r>
           <w:rPr>
             <w:rStyle w:val="Hypertextovprepojenie"/>
@@ -1380,7 +1421,7 @@
       <w:pPr>
         <w:pStyle w:val="Normlnywebov"/>
       </w:pPr>
-      <w:hyperlink r:id="rId27" w:anchor="HowDoesPexWork" w:history="1">
+      <w:hyperlink r:id="rId29" w:anchor="HowDoesPexWork" w:history="1">
         <w:r>
           <w:rPr>
             <w:rStyle w:val="Hypertextovprepojenie"/>
@@ -1391,7 +1432,7 @@
       <w:r>
         <w:br/>
       </w:r>
-      <w:hyperlink r:id="rId28" w:history="1">
+      <w:hyperlink r:id="rId30" w:history="1">
         <w:r>
           <w:rPr>
             <w:rStyle w:val="Hypertextovprepojenie"/>
@@ -1404,7 +1445,7 @@
       <w:pPr>
         <w:pStyle w:val="Normlnywebov"/>
       </w:pPr>
-      <w:hyperlink r:id="rId29" w:history="1">
+      <w:hyperlink r:id="rId31" w:history="1">
         <w:r>
           <w:rPr>
             <w:rStyle w:val="Hypertextovprepojenie"/>
@@ -1508,6 +1549,7 @@
         <w:pStyle w:val="Normlnywebov"/>
       </w:pPr>
       <w:r>
+        <w:lastRenderedPageBreak/>
         <w:t>Rhino Mocks is a dynamic mock object framework for the .Net platform. Its purpose is to ease testing by allowing the developer to create mock implementations of custom objects and verify the interactions using unit testing.</w:t>
       </w:r>
     </w:p>
@@ -1545,7 +1587,6 @@
           <w:u w:val="single"/>
           <w:lang w:eastAsia="sk-SK"/>
         </w:rPr>
-        <w:lastRenderedPageBreak/>
         <w:t>Specflow</w:t>
       </w:r>
     </w:p>
@@ -1564,7 +1605,7 @@
       <w:r>
         <w:t xml:space="preserve">SpecFlow allows .NET development teams to define, manage and execute automated acceptance tests as business readable specifications. It is based on </w:t>
       </w:r>
-      <w:hyperlink r:id="rId30" w:history="1">
+      <w:hyperlink r:id="rId32" w:history="1">
         <w:r>
           <w:rPr>
             <w:rStyle w:val="Hypertextovprepojenie"/>
@@ -1575,7 +1616,7 @@
       <w:r>
         <w:t xml:space="preserve"> and part of the </w:t>
       </w:r>
-      <w:hyperlink r:id="rId31" w:history="1">
+      <w:hyperlink r:id="rId33" w:history="1">
         <w:r>
           <w:rPr>
             <w:rStyle w:val="Hypertextovprepojenie"/>
@@ -1607,7 +1648,7 @@
       <w:pPr>
         <w:pStyle w:val="Normlnywebov"/>
       </w:pPr>
-      <w:hyperlink r:id="rId32" w:history="1">
+      <w:hyperlink r:id="rId34" w:history="1">
         <w:r>
           <w:rPr>
             <w:rStyle w:val="Hypertextovprepojenie"/>
@@ -1625,7 +1666,7 @@
           <w:lang w:val="en-US"/>
         </w:rPr>
       </w:pPr>
-      <w:hyperlink r:id="rId33" w:history="1">
+      <w:hyperlink r:id="rId35" w:history="1">
         <w:r>
           <w:rPr>
             <w:rStyle w:val="Hypertextovprepojenie"/>
@@ -1645,7 +1686,7 @@
           <w:lang w:eastAsia="sk-SK"/>
         </w:rPr>
       </w:pPr>
-      <w:hyperlink r:id="rId34" w:tgtFrame="_blank" w:history="1">
+      <w:hyperlink r:id="rId36" w:tgtFrame="_blank" w:history="1">
         <w:r>
           <w:rPr>
             <w:rFonts w:ascii="Times New Roman" w:eastAsia="Times New Roman" w:hAnsi="Times New Roman" w:cs="Times New Roman"/>
@@ -1886,7 +1927,7 @@
                     </pic:cNvPicPr>
                   </pic:nvPicPr>
                   <pic:blipFill>
-                    <a:blip r:embed="rId35">
+                    <a:blip r:embed="rId37">
                       <a:extLst>
                         <a:ext uri="{28A0092B-C50C-407E-A947-70E740481C1C}">
                           <a14:useLocalDpi xmlns:a14="http://schemas.microsoft.com/office/drawing/2010/main" val="0"/>
@@ -1933,7 +1974,7 @@
           <w:lang w:val="en-US"/>
         </w:rPr>
       </w:pPr>
-      <w:hyperlink r:id="rId36" w:history="1">
+      <w:hyperlink r:id="rId38" w:history="1">
         <w:r>
           <w:rPr>
             <w:rStyle w:val="Hypertextovprepojenie"/>
@@ -1972,6 +2013,7 @@
           <w:szCs w:val="24"/>
           <w:u w:val="single"/>
         </w:rPr>
+        <w:lastRenderedPageBreak/>
         <w:t>Specter</w:t>
       </w:r>
     </w:p>
@@ -2032,7 +2074,6 @@
           <w:szCs w:val="24"/>
           <w:lang w:eastAsia="sk-SK"/>
         </w:rPr>
-        <w:lastRenderedPageBreak/>
         <w:t>Specter uses Boo meta-programming features and therefore allows very readable specifications to be written.</w:t>
       </w:r>
     </w:p>
@@ -2046,7 +2087,7 @@
           <w:lang w:val="en-US"/>
         </w:rPr>
       </w:pPr>
-      <w:hyperlink r:id="rId37" w:history="1">
+      <w:hyperlink r:id="rId39" w:history="1">
         <w:r>
           <w:rPr>
             <w:rStyle w:val="Hypertextovprepojenie"/>
@@ -2070,7 +2111,7 @@
       <w:r>
         <w:t xml:space="preserve">Readable specification code </w:t>
       </w:r>
-      <w:hyperlink r:id="rId38" w:history="1">
+      <w:hyperlink r:id="rId40" w:history="1">
         <w:r>
           <w:rPr>
             <w:rStyle w:val="Hypertextovprepojenie"/>
@@ -2119,7 +2160,7 @@
       <w:pPr>
         <w:spacing w:before="100" w:beforeAutospacing="1" w:after="100" w:afterAutospacing="1" w:line="240" w:lineRule="auto"/>
       </w:pPr>
-      <w:hyperlink r:id="rId39" w:history="1">
+      <w:hyperlink r:id="rId41" w:history="1">
         <w:r>
           <w:rPr>
             <w:rStyle w:val="Hypertextovprepojenie"/>
@@ -2178,7 +2219,7 @@
           <w:lang w:val="en-US"/>
         </w:rPr>
       </w:pPr>
-      <w:hyperlink r:id="rId40" w:history="1">
+      <w:hyperlink r:id="rId42" w:history="1">
         <w:r>
           <w:rPr>
             <w:rStyle w:val="Hypertextovprepojenie"/>
@@ -2206,6 +2247,7 @@
           <w:noProof/>
           <w:lang w:eastAsia="sk-SK"/>
         </w:rPr>
+        <w:lastRenderedPageBreak/>
         <w:drawing>
           <wp:inline distT="0" distB="0" distL="0" distR="0" wp14:anchorId="43B7E5B9" wp14:editId="4B2879FA">
             <wp:extent cx="3409950" cy="3543300"/>
@@ -2222,7 +2264,7 @@
                     <pic:cNvPicPr/>
                   </pic:nvPicPr>
                   <pic:blipFill>
-                    <a:blip r:embed="rId41"/>
+                    <a:blip r:embed="rId43"/>
                     <a:stretch>
                       <a:fillRect/>
                     </a:stretch>
@@ -2253,7 +2295,7 @@
           <w:lang w:val="en-US"/>
         </w:rPr>
       </w:pPr>
-      <w:hyperlink r:id="rId42" w:history="1">
+      <w:hyperlink r:id="rId44" w:history="1">
         <w:r>
           <w:rPr>
             <w:rStyle w:val="Hypertextovprepojenie"/>
@@ -2306,7 +2348,7 @@
           <w:lang w:val="en-US"/>
         </w:rPr>
       </w:pPr>
-      <w:hyperlink r:id="rId43" w:history="1">
+      <w:hyperlink r:id="rId45" w:history="1">
         <w:r>
           <w:rPr>
             <w:rStyle w:val="Hypertextovprepojenie"/>
@@ -2348,7 +2390,7 @@
           <w:lang w:val="en-US"/>
         </w:rPr>
       </w:pPr>
-      <w:hyperlink r:id="rId44" w:history="1">
+      <w:hyperlink r:id="rId46" w:history="1">
         <w:r>
           <w:rPr>
             <w:rStyle w:val="Hypertextovprepojenie"/>
@@ -2368,7 +2410,7 @@
           <w:lang w:val="en-US"/>
         </w:rPr>
       </w:pPr>
-      <w:hyperlink r:id="rId45" w:history="1">
+      <w:hyperlink r:id="rId47" w:history="1">
         <w:r>
           <w:rPr>
             <w:rStyle w:val="Hypertextovprepojenie"/>
@@ -2423,6 +2465,7 @@
         <w:pStyle w:val="Nadpis2"/>
       </w:pPr>
       <w:r>
+        <w:lastRenderedPageBreak/>
         <w:t>Learns your code. Learns your changes</w:t>
       </w:r>
     </w:p>
@@ -2432,7 +2475,7 @@
       </w:r>
     </w:p>
     <w:p>
-      <w:hyperlink r:id="rId46" w:history="1">
+      <w:hyperlink r:id="rId48" w:history="1">
         <w:r>
           <w:rPr>
             <w:rStyle w:val="Hypertextovprepojenie"/>
@@ -2475,7 +2518,7 @@
           <w:lang w:val="en-US"/>
         </w:rPr>
       </w:pPr>
-      <w:hyperlink r:id="rId47" w:history="1">
+      <w:hyperlink r:id="rId49" w:history="1">
         <w:r>
           <w:rPr>
             <w:rStyle w:val="Hypertextovprepojenie"/>
@@ -2535,7 +2578,7 @@
       <w:r>
         <w:t xml:space="preserve">xUnit.net is a free, open source, community-focused unit testing tool for the .NET Framework. Written by the original inventor of NUnit v2, xUnit.net is the latest technology for unit testing C#, F#, VB.NET and other .NET languages. xUnit.net works with ReSharper, CodeRush, TestDriven.NET and Xamarin. It is part of the </w:t>
       </w:r>
-      <w:hyperlink r:id="rId48" w:history="1">
+      <w:hyperlink r:id="rId50" w:history="1">
         <w:r>
           <w:rPr>
             <w:rStyle w:val="Hypertextovprepojenie"/>
@@ -2546,7 +2589,7 @@
       <w:r>
         <w:t xml:space="preserve"> under the </w:t>
       </w:r>
-      <w:hyperlink r:id="rId49" w:history="1">
+      <w:hyperlink r:id="rId51" w:history="1">
         <w:r>
           <w:rPr>
             <w:rStyle w:val="Hypertextovprepojenie"/>
@@ -2557,7 +2600,7 @@
       <w:r>
         <w:t xml:space="preserve">, licensed under </w:t>
       </w:r>
-      <w:hyperlink r:id="rId50" w:history="1">
+      <w:hyperlink r:id="rId52" w:history="1">
         <w:r>
           <w:rPr>
             <w:rStyle w:val="Hypertextovprepojenie"/>
@@ -2577,7 +2620,7 @@
           <w:lang w:val="en-US"/>
         </w:rPr>
       </w:pPr>
-      <w:hyperlink r:id="rId51" w:history="1">
+      <w:hyperlink r:id="rId53" w:history="1">
         <w:r>
           <w:rPr>
             <w:rStyle w:val="Hypertextovprepojenie"/>
@@ -2600,7 +2643,6 @@
     </w:p>
     <w:p>
       <w:r>
-        <w:lastRenderedPageBreak/>
         <w:t>Learn the latest in unit testing technology for C#, VB.NET (and other .NET languages) created by the original inventor of NUnit. xUnit.net is a free, extensible, open source framework designed for programmers that aligns more closely with the .NET platform.</w:t>
       </w:r>
     </w:p>
@@ -2612,7 +2654,7 @@
           <w:lang w:val="en-US"/>
         </w:rPr>
       </w:pPr>
-      <w:hyperlink r:id="rId52" w:history="1">
+      <w:hyperlink r:id="rId54" w:history="1">
         <w:r>
           <w:rPr>
             <w:rStyle w:val="Hypertextovprepojenie"/>
@@ -2648,7 +2690,7 @@
           <w:lang w:val="en-US"/>
         </w:rPr>
       </w:pPr>
-      <w:hyperlink r:id="rId53" w:history="1">
+      <w:hyperlink r:id="rId55" w:history="1">
         <w:r>
           <w:rPr>
             <w:rStyle w:val="Hypertextovprepojenie"/>

</xml_diff>